<commit_message>
updated Checkliste of Hannover site
</commit_message>
<xml_diff>
--- a/Test Logs/Hannover/Checkliste zur Skriptprüfung ausgefüllt.docx
+++ b/Test Logs/Hannover/Checkliste zur Skriptprüfung ausgefüllt.docx
@@ -52,7 +52,10 @@
         <w:t>datum:</w:t>
       </w:r>
       <w:r>
-        <w:t xml:space="preserve"> 8.11.2024</w:t>
+        <w:t xml:space="preserve"> 8.</w:t>
+      </w:r>
+      <w:r>
+        <w:t>4.2025</w:t>
       </w:r>
     </w:p>
     <w:p>
@@ -77,7 +80,10 @@
     <w:p/>
     <w:p>
       <w:r>
-        <w:t>Prüfdurchlauf: 1 (wird hochgezählt für die vorliegenden Skriptversionen bis zum fehlerfreien Durchlauf)</w:t>
+        <w:t>Prüfdurchlauf: 2</w:t>
+      </w:r>
+      <w:r>
+        <w:t xml:space="preserve"> (wird hochgezählt für die vorliegenden Skriptversionen bis zum fehlerfreien Durchlauf)</w:t>
       </w:r>
     </w:p>
     <w:p>
@@ -118,7 +124,25 @@
         <w:rPr>
           <w:lang w:eastAsia="en-US"/>
         </w:rPr>
-        <w:t xml:space="preserve"> 16.10.2024</w:t>
+        <w:t xml:space="preserve"> </w:t>
+      </w:r>
+      <w:r>
+        <w:rPr>
+          <w:lang w:eastAsia="en-US"/>
+        </w:rPr>
+        <w:t>7</w:t>
+      </w:r>
+      <w:r>
+        <w:rPr>
+          <w:lang w:eastAsia="en-US"/>
+        </w:rPr>
+        <w:t>.</w:t>
+      </w:r>
+      <w:r>
+        <w:rPr>
+          <w:lang w:eastAsia="en-US"/>
+        </w:rPr>
+        <w:t>4.2025</w:t>
       </w:r>
     </w:p>
     <w:p>
@@ -191,20 +215,13 @@
         <w:rPr>
           <w:lang w:eastAsia="en-US"/>
         </w:rPr>
-        <w:t>, Labor</w:t>
-      </w:r>
-    </w:p>
-    <w:p>
-      <w:pPr>
-        <w:rPr>
-          <w:lang w:eastAsia="en-US"/>
-        </w:rPr>
-      </w:pPr>
-      <w:r>
-        <w:rPr>
-          <w:lang w:eastAsia="en-US"/>
-        </w:rPr>
-        <w:t>&lt;mehrere&gt;</w:t>
+        <w:t xml:space="preserve">, </w:t>
+      </w:r>
+      <w:r>
+        <w:rPr>
+          <w:lang w:eastAsia="en-US"/>
+        </w:rPr>
+        <w:t>Observation</w:t>
       </w:r>
     </w:p>
     <w:p>
@@ -348,15 +365,23 @@
         <w:rPr>
           <w:lang w:eastAsia="en-US"/>
         </w:rPr>
-        <w:t xml:space="preserve"> 0.29.3</w:t>
-      </w:r>
-    </w:p>
-    <w:p>
-      <w:pPr>
-        <w:rPr>
-          <w:lang w:eastAsia="en-US"/>
-        </w:rPr>
-      </w:pPr>
+        <w:t xml:space="preserve"> 0.</w:t>
+      </w:r>
+      <w:r>
+        <w:rPr>
+          <w:lang w:eastAsia="en-US"/>
+        </w:rPr>
+        <w:t>30.2</w:t>
+      </w:r>
+    </w:p>
+    <w:p>
+      <w:pPr>
+        <w:rPr>
+          <w:lang w:eastAsia="en-US"/>
+        </w:rPr>
+      </w:pPr>
+      <w:bookmarkStart w:id="0" w:name="_GoBack"/>
+      <w:bookmarkEnd w:id="0"/>
     </w:p>
     <w:p>
       <w:pPr>
@@ -704,6 +729,47 @@
           </w:rPr>
           <w:id w:val="-154538271"/>
           <w14:checkbox>
+            <w14:checked w14:val="1"/>
+            <w14:checkedState w14:val="2612" w14:font="MS Gothic"/>
+            <w14:uncheckedState w14:val="2610" w14:font="MS Gothic"/>
+          </w14:checkbox>
+        </w:sdtPr>
+        <w:sdtEndPr/>
+        <w:sdtContent>
+          <w:r>
+            <w:rPr>
+              <w:rFonts w:ascii="MS Gothic" w:eastAsia="MS Gothic" w:hAnsi="MS Gothic" w:hint="eastAsia"/>
+            </w:rPr>
+            <w:t>☒</w:t>
+          </w:r>
+        </w:sdtContent>
+      </w:sdt>
+      <w:r>
+        <w:t xml:space="preserve"> </w:t>
+      </w:r>
+      <w:r>
+        <w:rPr>
+          <w:lang w:eastAsia="en-US"/>
+        </w:rPr>
+        <w:t>Es gab keine Fehlermeldungen.</w:t>
+      </w:r>
+    </w:p>
+    <w:p>
+      <w:pPr>
+        <w:spacing w:line="276" w:lineRule="auto"/>
+        <w:ind w:left="709"/>
+        <w:jc w:val="left"/>
+        <w:rPr>
+          <w:lang w:eastAsia="en-US"/>
+        </w:rPr>
+      </w:pPr>
+      <w:sdt>
+        <w:sdtPr>
+          <w:rPr>
+            <w:rFonts w:ascii="MS Gothic" w:eastAsia="MS Gothic" w:hAnsi="MS Gothic"/>
+          </w:rPr>
+          <w:id w:val="-1538658795"/>
+          <w14:checkbox>
             <w14:checked w14:val="0"/>
             <w14:checkedState w14:val="2612" w14:font="MS Gothic"/>
             <w14:uncheckedState w14:val="2610" w14:font="MS Gothic"/>
@@ -726,128 +792,7 @@
         <w:rPr>
           <w:lang w:eastAsia="en-US"/>
         </w:rPr>
-        <w:t>Es gab keine Fehlermeldungen.</w:t>
-      </w:r>
-    </w:p>
-    <w:p>
-      <w:pPr>
-        <w:spacing w:line="276" w:lineRule="auto"/>
-        <w:ind w:left="709"/>
-        <w:jc w:val="left"/>
-        <w:rPr>
-          <w:lang w:eastAsia="en-US"/>
-        </w:rPr>
-      </w:pPr>
-      <w:sdt>
-        <w:sdtPr>
-          <w:rPr>
-            <w:rFonts w:ascii="MS Gothic" w:eastAsia="MS Gothic" w:hAnsi="MS Gothic"/>
-          </w:rPr>
-          <w:id w:val="-1538658795"/>
-          <w14:checkbox>
-            <w14:checked w14:val="1"/>
-            <w14:checkedState w14:val="2612" w14:font="MS Gothic"/>
-            <w14:uncheckedState w14:val="2610" w14:font="MS Gothic"/>
-          </w14:checkbox>
-        </w:sdtPr>
-        <w:sdtEndPr/>
-        <w:sdtContent>
-          <w:r>
-            <w:rPr>
-              <w:rFonts w:ascii="MS Gothic" w:eastAsia="MS Gothic" w:hAnsi="MS Gothic" w:hint="eastAsia"/>
-            </w:rPr>
-            <w:t>☒</w:t>
-          </w:r>
-        </w:sdtContent>
-      </w:sdt>
-      <w:r>
-        <w:t xml:space="preserve"> </w:t>
-      </w:r>
-      <w:r>
-        <w:rPr>
-          <w:lang w:eastAsia="en-US"/>
-        </w:rPr>
         <w:t>Es gab lediglich Warnmeldungen, die als unkritisch bewertet werden, bitte angeben welche:</w:t>
-      </w:r>
-    </w:p>
-    <w:p>
-      <w:pPr>
-        <w:spacing w:line="276" w:lineRule="auto"/>
-        <w:ind w:left="709"/>
-        <w:jc w:val="left"/>
-        <w:rPr>
-          <w:lang w:eastAsia="en-US"/>
-        </w:rPr>
-      </w:pPr>
-      <w:r>
-        <w:rPr>
-          <w:noProof/>
-        </w:rPr>
-        <w:lastRenderedPageBreak/>
-        <w:drawing>
-          <wp:inline distT="0" distB="0" distL="0" distR="0" wp14:anchorId="2270786B" wp14:editId="4A9279BD">
-            <wp:extent cx="5939790" cy="1009212"/>
-            <wp:effectExtent l="0" t="0" r="3810" b="635"/>
-            <wp:docPr id="2" name="Grafik 2" descr="C:\Users\gietzelt\AppData\Local\Temp\image001.png"/>
-            <wp:cNvGraphicFramePr>
-              <a:graphicFrameLocks xmlns:a="http://schemas.openxmlformats.org/drawingml/2006/main" noChangeAspect="1"/>
-            </wp:cNvGraphicFramePr>
-            <a:graphic xmlns:a="http://schemas.openxmlformats.org/drawingml/2006/main">
-              <a:graphicData uri="http://schemas.openxmlformats.org/drawingml/2006/picture">
-                <pic:pic xmlns:pic="http://schemas.openxmlformats.org/drawingml/2006/picture">
-                  <pic:nvPicPr>
-                    <pic:cNvPr id="0" name="Picture 1" descr="C:\Users\gietzelt\AppData\Local\Temp\image001.png"/>
-                    <pic:cNvPicPr>
-                      <a:picLocks noChangeAspect="1" noChangeArrowheads="1"/>
-                    </pic:cNvPicPr>
-                  </pic:nvPicPr>
-                  <pic:blipFill>
-                    <a:blip r:embed="rId11">
-                      <a:extLst>
-                        <a:ext uri="{28A0092B-C50C-407E-A947-70E740481C1C}">
-                          <a14:useLocalDpi xmlns:a14="http://schemas.microsoft.com/office/drawing/2010/main" val="0"/>
-                        </a:ext>
-                      </a:extLst>
-                    </a:blip>
-                    <a:srcRect/>
-                    <a:stretch>
-                      <a:fillRect/>
-                    </a:stretch>
-                  </pic:blipFill>
-                  <pic:spPr bwMode="auto">
-                    <a:xfrm>
-                      <a:off x="0" y="0"/>
-                      <a:ext cx="5939790" cy="1009212"/>
-                    </a:xfrm>
-                    <a:prstGeom prst="rect">
-                      <a:avLst/>
-                    </a:prstGeom>
-                    <a:noFill/>
-                    <a:ln>
-                      <a:noFill/>
-                    </a:ln>
-                  </pic:spPr>
-                </pic:pic>
-              </a:graphicData>
-            </a:graphic>
-          </wp:inline>
-        </w:drawing>
-      </w:r>
-    </w:p>
-    <w:p>
-      <w:pPr>
-        <w:spacing w:line="276" w:lineRule="auto"/>
-        <w:ind w:left="709"/>
-        <w:jc w:val="left"/>
-        <w:rPr>
-          <w:noProof/>
-        </w:rPr>
-      </w:pPr>
-      <w:r>
-        <w:rPr>
-          <w:noProof/>
-        </w:rPr>
-        <w:t>Die Warnung tritt auf, weil keine Medication-Daten integriert sind.</w:t>
       </w:r>
     </w:p>
     <w:p>
@@ -915,13 +860,20 @@
         <w:rPr>
           <w:lang w:eastAsia="en-US"/>
         </w:rPr>
+        <w:lastRenderedPageBreak/>
         <w:t xml:space="preserve">Die Ausführungsdauer des Skripts auf dem Zieldatensatz betrug: </w:t>
       </w:r>
       <w:r>
         <w:rPr>
           <w:lang w:eastAsia="en-US"/>
         </w:rPr>
-        <w:t>2 min</w:t>
+        <w:t>ca. 60</w:t>
+      </w:r>
+      <w:r>
+        <w:rPr>
+          <w:lang w:eastAsia="en-US"/>
+        </w:rPr>
+        <w:t xml:space="preserve"> min</w:t>
       </w:r>
     </w:p>
     <w:p>
@@ -1467,7 +1419,7 @@
           </w:rPr>
           <w:id w:val="36557021"/>
           <w14:checkbox>
-            <w14:checked w14:val="0"/>
+            <w14:checked w14:val="1"/>
             <w14:checkedState w14:val="2612" w14:font="MS Gothic"/>
             <w14:uncheckedState w14:val="2610" w14:font="MS Gothic"/>
           </w14:checkbox>
@@ -1478,7 +1430,7 @@
             <w:rPr>
               <w:rFonts w:ascii="MS Gothic" w:eastAsia="MS Gothic" w:hAnsi="MS Gothic" w:hint="eastAsia"/>
             </w:rPr>
-            <w:t>☐</w:t>
+            <w:t>☒</w:t>
           </w:r>
         </w:sdtContent>
       </w:sdt>
@@ -1492,6 +1444,10 @@
         <w:ind w:left="357"/>
         <w:jc w:val="left"/>
       </w:pPr>
+      <w:r>
+        <w:tab/>
+        <w:t>CSV</w:t>
+      </w:r>
     </w:p>
     <w:p>
       <w:pPr>
@@ -1499,6 +1455,13 @@
         <w:ind w:left="357"/>
         <w:jc w:val="left"/>
       </w:pPr>
+    </w:p>
+    <w:p>
+      <w:pPr>
+        <w:spacing w:after="200" w:line="276" w:lineRule="auto"/>
+        <w:ind w:left="357"/>
+        <w:jc w:val="left"/>
+      </w:pPr>
       <w:r>
         <w:t>Auffälligkeiten:</w:t>
       </w:r>
@@ -1516,74 +1479,7 @@
         <w:rPr>
           <w:noProof/>
         </w:rPr>
-        <w:t xml:space="preserve">Es </w:t>
-      </w:r>
-      <w:r>
-        <w:rPr>
-          <w:noProof/>
-        </w:rPr>
-        <w:t>tritt ein grundsätzlicher Fehler auf, der jedoch den Blaze-FHIR-Server betrifft: der HTTP-Code 401 (Authentication failed) tritt auf, wenn das Paging des FHIR-Servers aktiviert wird (</w:t>
-      </w:r>
-      <w:r>
-        <w:rPr>
-          <w:noProof/>
-        </w:rPr>
-        <w:t xml:space="preserve">in der </w:t>
-      </w:r>
-      <w:r>
-        <w:rPr>
-          <w:noProof/>
-        </w:rPr>
-        <w:lastRenderedPageBreak/>
-        <w:t xml:space="preserve">Konfiguratinsdatei </w:t>
-      </w:r>
-      <w:r>
-        <w:rPr>
-          <w:noProof/>
-        </w:rPr>
-        <w:t>funktioniert</w:t>
-      </w:r>
-      <w:r>
-        <w:rPr>
-          <w:noProof/>
-        </w:rPr>
-        <w:t xml:space="preserve"> </w:t>
-      </w:r>
-      <w:r>
-        <w:rPr>
-          <w:noProof/>
-        </w:rPr>
-        <w:t>max_bundles = 1</w:t>
-      </w:r>
-      <w:r>
-        <w:rPr>
-          <w:noProof/>
-        </w:rPr>
-        <w:t xml:space="preserve">, aber </w:t>
-      </w:r>
-      <w:r>
-        <w:rPr>
-          <w:noProof/>
-        </w:rPr>
-        <w:t xml:space="preserve">z.B. </w:t>
-      </w:r>
-      <w:r>
-        <w:rPr>
-          <w:noProof/>
-        </w:rPr>
-        <w:t xml:space="preserve">max_bundles </w:t>
-      </w:r>
-      <w:r>
-        <w:rPr>
-          <w:noProof/>
-        </w:rPr>
-        <w:t>= 2</w:t>
-      </w:r>
-      <w:r>
-        <w:rPr>
-          <w:noProof/>
-        </w:rPr>
-        <w:t xml:space="preserve"> schlägt fehl). Das ist aber kein Fehler des Scripts.</w:t>
+        <w:t>Keine.</w:t>
       </w:r>
     </w:p>
     <w:p>
@@ -1605,6 +1501,22 @@
     </w:p>
     <w:p>
       <w:pPr>
+        <w:spacing w:line="276" w:lineRule="auto"/>
+        <w:ind w:left="709"/>
+        <w:jc w:val="left"/>
+        <w:rPr>
+          <w:lang w:eastAsia="en-US"/>
+        </w:rPr>
+      </w:pPr>
+      <w:r>
+        <w:rPr>
+          <w:noProof/>
+        </w:rPr>
+        <w:t>Keine.</w:t>
+      </w:r>
+    </w:p>
+    <w:p>
+      <w:pPr>
         <w:spacing w:after="200" w:line="276" w:lineRule="auto"/>
         <w:ind w:left="357"/>
         <w:jc w:val="left"/>
@@ -1622,133 +1534,35 @@
     </w:p>
     <w:p>
       <w:pPr>
+        <w:spacing w:line="276" w:lineRule="auto"/>
+        <w:ind w:left="709"/>
+        <w:jc w:val="left"/>
+        <w:rPr>
+          <w:lang w:eastAsia="en-US"/>
+        </w:rPr>
+      </w:pPr>
+      <w:r>
+        <w:rPr>
+          <w:noProof/>
+        </w:rPr>
+        <w:lastRenderedPageBreak/>
+        <w:t>Keine.</w:t>
+      </w:r>
+    </w:p>
+    <w:p>
+      <w:pPr>
         <w:spacing w:after="200" w:line="276" w:lineRule="auto"/>
+        <w:ind w:left="357"/>
         <w:jc w:val="left"/>
       </w:pPr>
     </w:p>
-    <w:p>
-      <w:pPr>
-        <w:spacing w:after="200" w:line="276" w:lineRule="auto"/>
-        <w:jc w:val="left"/>
-      </w:pPr>
-    </w:p>
-    <w:p>
-      <w:pPr>
-        <w:spacing w:after="200" w:line="276" w:lineRule="auto"/>
-        <w:jc w:val="left"/>
-      </w:pPr>
-    </w:p>
-    <w:p>
-      <w:pPr>
-        <w:spacing w:after="200" w:line="276" w:lineRule="auto"/>
-        <w:jc w:val="left"/>
-      </w:pPr>
-    </w:p>
-    <w:p>
-      <w:pPr>
-        <w:spacing w:after="200" w:line="276" w:lineRule="auto"/>
-        <w:jc w:val="left"/>
-      </w:pPr>
-    </w:p>
-    <w:p>
-      <w:pPr>
-        <w:spacing w:after="200" w:line="276" w:lineRule="auto"/>
-        <w:jc w:val="left"/>
-      </w:pPr>
-    </w:p>
-    <w:p>
-      <w:pPr>
-        <w:spacing w:after="200" w:line="276" w:lineRule="auto"/>
-        <w:jc w:val="left"/>
-      </w:pPr>
-    </w:p>
-    <w:p>
-      <w:pPr>
-        <w:spacing w:after="200" w:line="276" w:lineRule="auto"/>
-        <w:jc w:val="left"/>
-      </w:pPr>
-    </w:p>
-    <w:p>
-      <w:pPr>
-        <w:spacing w:after="200" w:line="276" w:lineRule="auto"/>
-        <w:jc w:val="left"/>
-      </w:pPr>
-    </w:p>
-    <w:p>
-      <w:pPr>
-        <w:spacing w:after="200" w:line="276" w:lineRule="auto"/>
-        <w:jc w:val="left"/>
-      </w:pPr>
-    </w:p>
-    <w:p>
-      <w:pPr>
-        <w:spacing w:after="200" w:line="276" w:lineRule="auto"/>
-        <w:jc w:val="left"/>
-      </w:pPr>
-    </w:p>
-    <w:p>
-      <w:pPr>
-        <w:spacing w:after="200" w:line="276" w:lineRule="auto"/>
-        <w:jc w:val="left"/>
-      </w:pPr>
-    </w:p>
-    <w:p>
-      <w:pPr>
-        <w:spacing w:after="200" w:line="276" w:lineRule="auto"/>
-        <w:jc w:val="left"/>
-      </w:pPr>
-    </w:p>
-    <w:p>
-      <w:pPr>
-        <w:spacing w:after="200" w:line="276" w:lineRule="auto"/>
-        <w:jc w:val="left"/>
-      </w:pPr>
-    </w:p>
-    <w:p>
-      <w:pPr>
-        <w:spacing w:after="200" w:line="276" w:lineRule="auto"/>
-        <w:jc w:val="left"/>
-      </w:pPr>
-    </w:p>
-    <w:p>
-      <w:pPr>
-        <w:spacing w:after="200" w:line="276" w:lineRule="auto"/>
-        <w:jc w:val="left"/>
-      </w:pPr>
-    </w:p>
-    <w:p>
-      <w:pPr>
-        <w:spacing w:after="200" w:line="276" w:lineRule="auto"/>
-        <w:jc w:val="left"/>
-      </w:pPr>
-    </w:p>
-    <w:p>
-      <w:pPr>
-        <w:spacing w:after="200" w:line="276" w:lineRule="auto"/>
-        <w:jc w:val="left"/>
-      </w:pPr>
-    </w:p>
-    <w:p>
-      <w:pPr>
-        <w:spacing w:after="200" w:line="276" w:lineRule="auto"/>
-        <w:jc w:val="left"/>
-      </w:pPr>
-    </w:p>
-    <w:p>
-      <w:pPr>
-        <w:spacing w:after="200" w:line="276" w:lineRule="auto"/>
-        <w:jc w:val="left"/>
-      </w:pPr>
-      <w:bookmarkStart w:id="0" w:name="_GoBack"/>
-      <w:bookmarkEnd w:id="0"/>
-    </w:p>
     <w:sectPr>
-      <w:headerReference w:type="even" r:id="rId12"/>
-      <w:headerReference w:type="default" r:id="rId13"/>
-      <w:footerReference w:type="even" r:id="rId14"/>
-      <w:footerReference w:type="default" r:id="rId15"/>
-      <w:headerReference w:type="first" r:id="rId16"/>
-      <w:footerReference w:type="first" r:id="rId17"/>
+      <w:headerReference w:type="even" r:id="rId11"/>
+      <w:headerReference w:type="default" r:id="rId12"/>
+      <w:footerReference w:type="even" r:id="rId13"/>
+      <w:footerReference w:type="default" r:id="rId14"/>
+      <w:headerReference w:type="first" r:id="rId15"/>
+      <w:footerReference w:type="first" r:id="rId16"/>
       <w:pgSz w:w="11906" w:h="16838"/>
       <w:pgMar w:top="2268" w:right="1418" w:bottom="1588" w:left="1134" w:header="709" w:footer="391" w:gutter="0"/>
       <w:cols w:space="708"/>
@@ -1835,7 +1649,7 @@
       <w:fldChar w:fldCharType="separate"/>
     </w:r>
     <w:r>
-      <w:t>08.11.2024</w:t>
+      <w:t>08.04.2025</w:t>
     </w:r>
     <w:r>
       <w:fldChar w:fldCharType="end"/>
@@ -1943,38 +1757,28 @@
         <w:lang w:val="de-DE"/>
       </w:rPr>
     </w:pPr>
+    <w:fldSimple w:instr=" FILENAME   \* MERGEFORMAT ">
+      <w:r>
+        <w:t>Dokument1</w:t>
+      </w:r>
+    </w:fldSimple>
+    <w:r>
+      <w:rPr>
+        <w:lang w:val="de-DE"/>
+      </w:rPr>
+      <w:tab/>
+    </w:r>
     <w:r>
       <w:fldChar w:fldCharType="begin"/>
     </w:r>
     <w:r>
-      <w:instrText xml:space="preserve"> FILENAME   \* MERGEFORMAT </w:instrText>
+      <w:instrText xml:space="preserve"> DATE  \@ "d.MM.yyyy"  \* MERGEFORMAT </w:instrText>
     </w:r>
     <w:r>
       <w:fldChar w:fldCharType="separate"/>
     </w:r>
     <w:r>
-      <w:t>Dokument1</w:t>
-    </w:r>
-    <w:r>
-      <w:fldChar w:fldCharType="end"/>
-    </w:r>
-    <w:r>
-      <w:rPr>
-        <w:lang w:val="de-DE"/>
-      </w:rPr>
-      <w:tab/>
-    </w:r>
-    <w:r>
-      <w:fldChar w:fldCharType="begin"/>
-    </w:r>
-    <w:r>
-      <w:instrText xml:space="preserve"> DATE  \@ "d.MM.yyyy"  \* MERGEFORMAT </w:instrText>
-    </w:r>
-    <w:r>
-      <w:fldChar w:fldCharType="separate"/>
-    </w:r>
-    <w:r>
-      <w:t>8.11.2024</w:t>
+      <w:t>8.04.2025</w:t>
     </w:r>
     <w:r>
       <w:fldChar w:fldCharType="end"/>
@@ -4676,6 +4480,77 @@
 </file>
 
 <file path=customXml/item1.xml><?xml version="1.0" encoding="utf-8"?>
+<p:properties xmlns:p="http://schemas.microsoft.com/office/2006/metadata/properties" xmlns:xsi="http://www.w3.org/2001/XMLSchema-instance" xmlns:pc="http://schemas.microsoft.com/office/infopath/2007/PartnerControls">
+  <documentManagement>
+    <_dlc_DocId xmlns="15b42a90-06dd-4669-ae82-892e5974bb2f">TMFEV-1500403911-373</_dlc_DocId>
+    <_dlc_DocIdUrl xmlns="15b42a90-06dd-4669-ae82-892e5974bb2f">
+      <Url>https://tmfev.sharepoint.com/sites/tmf/mi-i/_layouts/15/DocIdRedir.aspx?ID=TMFEV-1500403911-373</Url>
+      <Description>TMFEV-1500403911-373</Description>
+    </_dlc_DocIdUrl>
+  </documentManagement>
+</p:properties>
+</file>
+
+<file path=customXml/item2.xml><?xml version="1.0" encoding="utf-8"?>
+<?mso-contentType ?>
+<FormTemplates xmlns="http://schemas.microsoft.com/sharepoint/v3/contenttype/forms">
+  <Display>DocumentLibraryForm</Display>
+  <Edit>DocumentLibraryForm</Edit>
+  <New>DocumentLibraryForm</New>
+</FormTemplates>
+</file>
+
+<file path=customXml/item3.xml><?xml version="1.0" encoding="utf-8"?>
+<?mso-contentType ?>
+<spe:Receivers xmlns:spe="http://schemas.microsoft.com/sharepoint/events">
+  <Receiver>
+    <Name>Document ID Generator</Name>
+    <Synchronization>Synchronous</Synchronization>
+    <Type>10001</Type>
+    <SequenceNumber>1000</SequenceNumber>
+    <Url/>
+    <Assembly>Microsoft.Office.DocumentManagement, Version=16.0.0.0, Culture=neutral, PublicKeyToken=71e9bce111e9429c</Assembly>
+    <Class>Microsoft.Office.DocumentManagement.Internal.DocIdHandler</Class>
+    <Data/>
+    <Filter/>
+  </Receiver>
+  <Receiver>
+    <Name>Document ID Generator</Name>
+    <Synchronization>Synchronous</Synchronization>
+    <Type>10002</Type>
+    <SequenceNumber>1001</SequenceNumber>
+    <Url/>
+    <Assembly>Microsoft.Office.DocumentManagement, Version=16.0.0.0, Culture=neutral, PublicKeyToken=71e9bce111e9429c</Assembly>
+    <Class>Microsoft.Office.DocumentManagement.Internal.DocIdHandler</Class>
+    <Data/>
+    <Filter/>
+  </Receiver>
+  <Receiver>
+    <Name>Document ID Generator</Name>
+    <Synchronization>Synchronous</Synchronization>
+    <Type>10004</Type>
+    <SequenceNumber>1002</SequenceNumber>
+    <Url/>
+    <Assembly>Microsoft.Office.DocumentManagement, Version=16.0.0.0, Culture=neutral, PublicKeyToken=71e9bce111e9429c</Assembly>
+    <Class>Microsoft.Office.DocumentManagement.Internal.DocIdHandler</Class>
+    <Data/>
+    <Filter/>
+  </Receiver>
+  <Receiver>
+    <Name>Document ID Generator</Name>
+    <Synchronization>Synchronous</Synchronization>
+    <Type>10006</Type>
+    <SequenceNumber>1003</SequenceNumber>
+    <Url/>
+    <Assembly>Microsoft.Office.DocumentManagement, Version=16.0.0.0, Culture=neutral, PublicKeyToken=71e9bce111e9429c</Assembly>
+    <Class>Microsoft.Office.DocumentManagement.Internal.DocIdHandler</Class>
+    <Data/>
+    <Filter/>
+  </Receiver>
+</spe:Receivers>
+</file>
+
+<file path=customXml/item4.xml><?xml version="1.0" encoding="utf-8"?>
 <ct:contentTypeSchema xmlns:ct="http://schemas.microsoft.com/office/2006/metadata/contentType" xmlns:ma="http://schemas.microsoft.com/office/2006/metadata/properties/metaAttributes" ct:_="" ma:_="" ma:contentTypeName="Dokument" ma:contentTypeID="0x010100D7991703CC261C4094C22AA8F8643656" ma:contentTypeVersion="14" ma:contentTypeDescription="Ein neues Dokument erstellen." ma:contentTypeScope="" ma:versionID="389f0ddbd2af4b86359cd056b363e995">
   <xsd:schema xmlns:xsd="http://www.w3.org/2001/XMLSchema" xmlns:xs="http://www.w3.org/2001/XMLSchema" xmlns:p="http://schemas.microsoft.com/office/2006/metadata/properties" xmlns:ns2="15b42a90-06dd-4669-ae82-892e5974bb2f" xmlns:ns3="86ee40d8-8e9d-455a-97a4-f3cbac09e2bb" xmlns:ns4="2d89f73c-94c0-4155-aa8d-969ee56d6579" targetNamespace="http://schemas.microsoft.com/office/2006/metadata/properties" ma:root="true" ma:fieldsID="cb8ad7d64f253330e2f63bfb781f4523" ns2:_="" ns3:_="" ns4:_="">
     <xsd:import namespace="15b42a90-06dd-4669-ae82-892e5974bb2f"/>
@@ -4934,78 +4809,33 @@
 </ct:contentTypeSchema>
 </file>
 
-<file path=customXml/item2.xml><?xml version="1.0" encoding="utf-8"?>
-<?mso-contentType ?>
-<spe:Receivers xmlns:spe="http://schemas.microsoft.com/sharepoint/events">
-  <Receiver>
-    <Name>Document ID Generator</Name>
-    <Synchronization>Synchronous</Synchronization>
-    <Type>10001</Type>
-    <SequenceNumber>1000</SequenceNumber>
-    <Url/>
-    <Assembly>Microsoft.Office.DocumentManagement, Version=16.0.0.0, Culture=neutral, PublicKeyToken=71e9bce111e9429c</Assembly>
-    <Class>Microsoft.Office.DocumentManagement.Internal.DocIdHandler</Class>
-    <Data/>
-    <Filter/>
-  </Receiver>
-  <Receiver>
-    <Name>Document ID Generator</Name>
-    <Synchronization>Synchronous</Synchronization>
-    <Type>10002</Type>
-    <SequenceNumber>1001</SequenceNumber>
-    <Url/>
-    <Assembly>Microsoft.Office.DocumentManagement, Version=16.0.0.0, Culture=neutral, PublicKeyToken=71e9bce111e9429c</Assembly>
-    <Class>Microsoft.Office.DocumentManagement.Internal.DocIdHandler</Class>
-    <Data/>
-    <Filter/>
-  </Receiver>
-  <Receiver>
-    <Name>Document ID Generator</Name>
-    <Synchronization>Synchronous</Synchronization>
-    <Type>10004</Type>
-    <SequenceNumber>1002</SequenceNumber>
-    <Url/>
-    <Assembly>Microsoft.Office.DocumentManagement, Version=16.0.0.0, Culture=neutral, PublicKeyToken=71e9bce111e9429c</Assembly>
-    <Class>Microsoft.Office.DocumentManagement.Internal.DocIdHandler</Class>
-    <Data/>
-    <Filter/>
-  </Receiver>
-  <Receiver>
-    <Name>Document ID Generator</Name>
-    <Synchronization>Synchronous</Synchronization>
-    <Type>10006</Type>
-    <SequenceNumber>1003</SequenceNumber>
-    <Url/>
-    <Assembly>Microsoft.Office.DocumentManagement, Version=16.0.0.0, Culture=neutral, PublicKeyToken=71e9bce111e9429c</Assembly>
-    <Class>Microsoft.Office.DocumentManagement.Internal.DocIdHandler</Class>
-    <Data/>
-    <Filter/>
-  </Receiver>
-</spe:Receivers>
+<file path=customXml/itemProps1.xml><?xml version="1.0" encoding="utf-8"?>
+<ds:datastoreItem xmlns:ds="http://schemas.openxmlformats.org/officeDocument/2006/customXml" ds:itemID="{891CC3D8-ACDD-443C-A6D9-94DDE87D85DC}">
+  <ds:schemaRefs>
+    <ds:schemaRef ds:uri="http://schemas.microsoft.com/office/2006/metadata/properties"/>
+    <ds:schemaRef ds:uri="http://schemas.microsoft.com/office/infopath/2007/PartnerControls"/>
+    <ds:schemaRef ds:uri="15b42a90-06dd-4669-ae82-892e5974bb2f"/>
+  </ds:schemaRefs>
+</ds:datastoreItem>
 </file>
 
-<file path=customXml/item3.xml><?xml version="1.0" encoding="utf-8"?>
-<?mso-contentType ?>
-<FormTemplates xmlns="http://schemas.microsoft.com/sharepoint/v3/contenttype/forms">
-  <Display>DocumentLibraryForm</Display>
-  <Edit>DocumentLibraryForm</Edit>
-  <New>DocumentLibraryForm</New>
-</FormTemplates>
+<file path=customXml/itemProps2.xml><?xml version="1.0" encoding="utf-8"?>
+<ds:datastoreItem xmlns:ds="http://schemas.openxmlformats.org/officeDocument/2006/customXml" ds:itemID="{C8C09CA7-C599-40AB-8B5B-6D32CFF62948}">
+  <ds:schemaRefs>
+    <ds:schemaRef ds:uri="http://schemas.microsoft.com/sharepoint/v3/contenttype/forms"/>
+  </ds:schemaRefs>
+</ds:datastoreItem>
 </file>
 
-<file path=customXml/item4.xml><?xml version="1.0" encoding="utf-8"?>
-<p:properties xmlns:p="http://schemas.microsoft.com/office/2006/metadata/properties" xmlns:xsi="http://www.w3.org/2001/XMLSchema-instance" xmlns:pc="http://schemas.microsoft.com/office/infopath/2007/PartnerControls">
-  <documentManagement>
-    <_dlc_DocId xmlns="15b42a90-06dd-4669-ae82-892e5974bb2f">TMFEV-1500403911-373</_dlc_DocId>
-    <_dlc_DocIdUrl xmlns="15b42a90-06dd-4669-ae82-892e5974bb2f">
-      <Url>https://tmfev.sharepoint.com/sites/tmf/mi-i/_layouts/15/DocIdRedir.aspx?ID=TMFEV-1500403911-373</Url>
-      <Description>TMFEV-1500403911-373</Description>
-    </_dlc_DocIdUrl>
-  </documentManagement>
-</p:properties>
+<file path=customXml/itemProps3.xml><?xml version="1.0" encoding="utf-8"?>
+<ds:datastoreItem xmlns:ds="http://schemas.openxmlformats.org/officeDocument/2006/customXml" ds:itemID="{0FA335A5-7909-4B2D-A727-E09B01C9DA9B}">
+  <ds:schemaRefs>
+    <ds:schemaRef ds:uri="http://schemas.microsoft.com/sharepoint/events"/>
+  </ds:schemaRefs>
+</ds:datastoreItem>
 </file>
 
-<file path=customXml/itemProps1.xml><?xml version="1.0" encoding="utf-8"?>
+<file path=customXml/itemProps4.xml><?xml version="1.0" encoding="utf-8"?>
 <ds:datastoreItem xmlns:ds="http://schemas.openxmlformats.org/officeDocument/2006/customXml" ds:itemID="{67B1C01E-A7AB-4A11-BEA9-0B20AD2D5C46}">
   <ds:schemaRefs>
     <ds:schemaRef ds:uri="http://schemas.microsoft.com/office/2006/metadata/contentType"/>
@@ -5023,30 +4853,4 @@
     <ds:schemaRef ds:uri="http://schemas.microsoft.com/internal/obd"/>
   </ds:schemaRefs>
 </ds:datastoreItem>
-</file>
-
-<file path=customXml/itemProps2.xml><?xml version="1.0" encoding="utf-8"?>
-<ds:datastoreItem xmlns:ds="http://schemas.openxmlformats.org/officeDocument/2006/customXml" ds:itemID="{0FA335A5-7909-4B2D-A727-E09B01C9DA9B}">
-  <ds:schemaRefs>
-    <ds:schemaRef ds:uri="http://schemas.microsoft.com/sharepoint/events"/>
-  </ds:schemaRefs>
-</ds:datastoreItem>
-</file>
-
-<file path=customXml/itemProps3.xml><?xml version="1.0" encoding="utf-8"?>
-<ds:datastoreItem xmlns:ds="http://schemas.openxmlformats.org/officeDocument/2006/customXml" ds:itemID="{C8C09CA7-C599-40AB-8B5B-6D32CFF62948}">
-  <ds:schemaRefs>
-    <ds:schemaRef ds:uri="http://schemas.microsoft.com/sharepoint/v3/contenttype/forms"/>
-  </ds:schemaRefs>
-</ds:datastoreItem>
-</file>
-
-<file path=customXml/itemProps4.xml><?xml version="1.0" encoding="utf-8"?>
-<ds:datastoreItem xmlns:ds="http://schemas.openxmlformats.org/officeDocument/2006/customXml" ds:itemID="{891CC3D8-ACDD-443C-A6D9-94DDE87D85DC}">
-  <ds:schemaRefs>
-    <ds:schemaRef ds:uri="http://schemas.microsoft.com/office/2006/metadata/properties"/>
-    <ds:schemaRef ds:uri="http://schemas.microsoft.com/office/infopath/2007/PartnerControls"/>
-    <ds:schemaRef ds:uri="15b42a90-06dd-4669-ae82-892e5974bb2f"/>
-  </ds:schemaRefs>
-</ds:datastoreItem>
 </file>
</xml_diff>